<commit_message>
updated the modules document again. Still in progress
</commit_message>
<xml_diff>
--- a/milestone 2/Modules.docx
+++ b/milestone 2/Modules.docx
@@ -705,11 +705,9 @@
       <w:r>
         <w:t xml:space="preserve">(String), the text to be replace the </w:t>
       </w:r>
-      <w:proofErr w:type="spellStart"/>
-      <w:r>
-        <w:t>exisiting</w:t>
-      </w:r>
-      <w:proofErr w:type="spellEnd"/>
+      <w:r>
+        <w:t>existing</w:t>
+      </w:r>
       <w:r>
         <w:t xml:space="preserve"> comment text</w:t>
       </w:r>
@@ -980,6 +978,650 @@
       <w:r>
         <w:t>up is deleted from the database</w:t>
       </w:r>
+    </w:p>
+    <w:p/>
+    <w:p>
+      <w:proofErr w:type="spellStart"/>
+      <w:r>
+        <w:t>editName</w:t>
+      </w:r>
+      <w:proofErr w:type="spellEnd"/>
+      <w:r>
+        <w:t>(</w:t>
+      </w:r>
+      <w:proofErr w:type="spellStart"/>
+      <w:r>
+        <w:t>newName</w:t>
+      </w:r>
+      <w:proofErr w:type="spellEnd"/>
+      <w:r>
+        <w:t>)</w:t>
+      </w:r>
+    </w:p>
+    <w:p>
+      <w:r>
+        <w:t xml:space="preserve">Inputs: </w:t>
+      </w:r>
+      <w:proofErr w:type="spellStart"/>
+      <w:r>
+        <w:t>newName</w:t>
+      </w:r>
+      <w:proofErr w:type="spellEnd"/>
+      <w:r>
+        <w:t>(String), the name to replace the existing name of the group</w:t>
+      </w:r>
+    </w:p>
+    <w:p>
+      <w:r>
+        <w:t>Output: group.name-&gt;</w:t>
+      </w:r>
+      <w:proofErr w:type="spellStart"/>
+      <w:r>
+        <w:t>newName</w:t>
+      </w:r>
+      <w:proofErr w:type="spellEnd"/>
+    </w:p>
+    <w:p/>
+    <w:p/>
+    <w:p>
+      <w:proofErr w:type="spellStart"/>
+      <w:r>
+        <w:lastRenderedPageBreak/>
+        <w:t>editDescription</w:t>
+      </w:r>
+      <w:proofErr w:type="spellEnd"/>
+      <w:r>
+        <w:t>(</w:t>
+      </w:r>
+      <w:proofErr w:type="spellStart"/>
+      <w:r>
+        <w:t>newDesc</w:t>
+      </w:r>
+      <w:proofErr w:type="spellEnd"/>
+      <w:r>
+        <w:t>)</w:t>
+      </w:r>
+    </w:p>
+    <w:p>
+      <w:r>
+        <w:t xml:space="preserve">Inputs: </w:t>
+      </w:r>
+      <w:proofErr w:type="spellStart"/>
+      <w:r>
+        <w:t>newDesc</w:t>
+      </w:r>
+      <w:proofErr w:type="spellEnd"/>
+      <w:r>
+        <w:t>(String), the new description to replace the existing description of the group</w:t>
+      </w:r>
+    </w:p>
+    <w:p>
+      <w:r>
+        <w:t xml:space="preserve">Output: </w:t>
+      </w:r>
+      <w:proofErr w:type="spellStart"/>
+      <w:r>
+        <w:t>Group.Description</w:t>
+      </w:r>
+      <w:proofErr w:type="spellEnd"/>
+      <w:r>
+        <w:t>-&gt;</w:t>
+      </w:r>
+      <w:proofErr w:type="spellStart"/>
+      <w:r>
+        <w:t>newDesc</w:t>
+      </w:r>
+      <w:proofErr w:type="spellEnd"/>
+    </w:p>
+    <w:p/>
+    <w:p>
+      <w:pPr>
+        <w:pStyle w:val="Heading1"/>
+      </w:pPr>
+      <w:r>
+        <w:t>Schedule</w:t>
+      </w:r>
+    </w:p>
+    <w:p/>
+    <w:p>
+      <w:r>
+        <w:t xml:space="preserve">Inputs: </w:t>
+      </w:r>
+      <w:r>
+        <w:tab/>
+        <w:t>slot, number</w:t>
+      </w:r>
+    </w:p>
+    <w:p>
+      <w:r>
+        <w:tab/>
+      </w:r>
+      <w:r>
+        <w:tab/>
+        <w:t>Days, String(array)</w:t>
+      </w:r>
+    </w:p>
+    <w:p>
+      <w:r>
+        <w:tab/>
+      </w:r>
+      <w:r>
+        <w:tab/>
+        <w:t>Time, String(array)</w:t>
+      </w:r>
+    </w:p>
+    <w:p>
+      <w:r>
+        <w:tab/>
+      </w:r>
+      <w:r>
+        <w:tab/>
+      </w:r>
+      <w:proofErr w:type="spellStart"/>
+      <w:r>
+        <w:t>courseName</w:t>
+      </w:r>
+      <w:proofErr w:type="spellEnd"/>
+      <w:r>
+        <w:t>, String</w:t>
+      </w:r>
+    </w:p>
+    <w:p>
+      <w:r>
+        <w:tab/>
+      </w:r>
+      <w:r>
+        <w:tab/>
+      </w:r>
+      <w:proofErr w:type="spellStart"/>
+      <w:r>
+        <w:t>scheduleName</w:t>
+      </w:r>
+      <w:proofErr w:type="spellEnd"/>
+      <w:r>
+        <w:t>, String</w:t>
+      </w:r>
+    </w:p>
+    <w:p>
+      <w:r>
+        <w:tab/>
+      </w:r>
+      <w:r>
+        <w:tab/>
+      </w:r>
+    </w:p>
+    <w:p>
+      <w:r>
+        <w:t>Detail Processes:</w:t>
+      </w:r>
+    </w:p>
+    <w:p>
+      <w:proofErr w:type="spellStart"/>
+      <w:proofErr w:type="gramStart"/>
+      <w:r>
+        <w:t>addSchedule</w:t>
+      </w:r>
+      <w:proofErr w:type="spellEnd"/>
+      <w:r>
+        <w:t>(</w:t>
+      </w:r>
+      <w:proofErr w:type="gramEnd"/>
+      <w:r>
+        <w:t xml:space="preserve">slot, Days, Time, </w:t>
+      </w:r>
+      <w:proofErr w:type="spellStart"/>
+      <w:r>
+        <w:t>courseName</w:t>
+      </w:r>
+      <w:proofErr w:type="spellEnd"/>
+      <w:r>
+        <w:t xml:space="preserve">, </w:t>
+      </w:r>
+      <w:proofErr w:type="spellStart"/>
+      <w:r>
+        <w:t>scheduleName</w:t>
+      </w:r>
+      <w:proofErr w:type="spellEnd"/>
+      <w:r>
+        <w:t>)</w:t>
+      </w:r>
+    </w:p>
+    <w:p>
+      <w:r>
+        <w:t>Inputs: -&gt;slot(number)</w:t>
+      </w:r>
+      <w:r>
+        <w:t>, the slot number of the course</w:t>
+      </w:r>
+    </w:p>
+    <w:p>
+      <w:r>
+        <w:t>-&gt;Days (String array), the days for each course</w:t>
+      </w:r>
+    </w:p>
+    <w:p>
+      <w:r>
+        <w:t>-&gt;Time (</w:t>
+      </w:r>
+      <w:r>
+        <w:t>String, array)</w:t>
+      </w:r>
+      <w:r>
+        <w:t>, the times for each course (Array has to correspond with Days)</w:t>
+      </w:r>
+    </w:p>
+    <w:p>
+      <w:r>
+        <w:t>-&gt;</w:t>
+      </w:r>
+      <w:proofErr w:type="spellStart"/>
+      <w:r>
+        <w:t>courseName</w:t>
+      </w:r>
+      <w:proofErr w:type="spellEnd"/>
+      <w:r>
+        <w:t>(String), the name of the course</w:t>
+      </w:r>
+    </w:p>
+    <w:p>
+      <w:r>
+        <w:t>-&gt;</w:t>
+      </w:r>
+      <w:proofErr w:type="spellStart"/>
+      <w:r>
+        <w:t>scheduleName</w:t>
+      </w:r>
+      <w:proofErr w:type="spellEnd"/>
+      <w:r>
+        <w:t>(String), the name of the schedule.</w:t>
+      </w:r>
+    </w:p>
+    <w:p>
+      <w:r>
+        <w:t>Output: new schedule created in the database</w:t>
+      </w:r>
+    </w:p>
+    <w:p/>
+    <w:p/>
+    <w:p/>
+    <w:p>
+      <w:proofErr w:type="spellStart"/>
+      <w:proofErr w:type="gramStart"/>
+      <w:r>
+        <w:lastRenderedPageBreak/>
+        <w:t>editCourseName</w:t>
+      </w:r>
+      <w:proofErr w:type="spellEnd"/>
+      <w:r>
+        <w:t>(</w:t>
+      </w:r>
+      <w:proofErr w:type="spellStart"/>
+      <w:proofErr w:type="gramEnd"/>
+      <w:r>
+        <w:t>courseName</w:t>
+      </w:r>
+      <w:proofErr w:type="spellEnd"/>
+      <w:r>
+        <w:t xml:space="preserve">, </w:t>
+      </w:r>
+      <w:proofErr w:type="spellStart"/>
+      <w:r>
+        <w:t>newCourseName</w:t>
+      </w:r>
+      <w:proofErr w:type="spellEnd"/>
+      <w:r>
+        <w:t>)</w:t>
+      </w:r>
+    </w:p>
+    <w:p>
+      <w:r>
+        <w:t>Input: -&gt;</w:t>
+      </w:r>
+      <w:proofErr w:type="spellStart"/>
+      <w:r>
+        <w:t>courseName</w:t>
+      </w:r>
+      <w:proofErr w:type="spellEnd"/>
+      <w:r>
+        <w:t>(String), the current course Name</w:t>
+      </w:r>
+    </w:p>
+    <w:p>
+      <w:r>
+        <w:t>-&gt;</w:t>
+      </w:r>
+      <w:r>
+        <w:t xml:space="preserve"> </w:t>
+      </w:r>
+      <w:proofErr w:type="spellStart"/>
+      <w:r>
+        <w:t>newCourseName</w:t>
+      </w:r>
+      <w:proofErr w:type="spellEnd"/>
+      <w:r>
+        <w:t>(String), the new course name to replace the current one</w:t>
+      </w:r>
+    </w:p>
+    <w:p>
+      <w:r>
+        <w:t xml:space="preserve">Output: </w:t>
+      </w:r>
+      <w:proofErr w:type="spellStart"/>
+      <w:r>
+        <w:t>Schedule.courseName</w:t>
+      </w:r>
+      <w:proofErr w:type="spellEnd"/>
+      <w:r>
+        <w:t>-&gt;</w:t>
+      </w:r>
+      <w:proofErr w:type="spellStart"/>
+      <w:r>
+        <w:t>newCourseName</w:t>
+      </w:r>
+      <w:proofErr w:type="spellEnd"/>
+    </w:p>
+    <w:p/>
+    <w:p>
+      <w:proofErr w:type="spellStart"/>
+      <w:proofErr w:type="gramStart"/>
+      <w:r>
+        <w:t>editSchedule</w:t>
+      </w:r>
+      <w:r>
+        <w:t>Name</w:t>
+      </w:r>
+      <w:proofErr w:type="spellEnd"/>
+      <w:r>
+        <w:t>(</w:t>
+      </w:r>
+      <w:proofErr w:type="spellStart"/>
+      <w:proofErr w:type="gramEnd"/>
+      <w:r>
+        <w:t>scheduleName</w:t>
+      </w:r>
+      <w:proofErr w:type="spellEnd"/>
+      <w:r>
+        <w:t xml:space="preserve">, </w:t>
+      </w:r>
+      <w:proofErr w:type="spellStart"/>
+      <w:r>
+        <w:t>newSchedule</w:t>
+      </w:r>
+      <w:r>
+        <w:t>Name</w:t>
+      </w:r>
+      <w:proofErr w:type="spellEnd"/>
+      <w:r>
+        <w:t>)</w:t>
+      </w:r>
+    </w:p>
+    <w:p>
+      <w:r>
+        <w:t>Input: -&gt;</w:t>
+      </w:r>
+      <w:proofErr w:type="spellStart"/>
+      <w:r>
+        <w:t>schedule</w:t>
+      </w:r>
+      <w:r>
+        <w:t>Name</w:t>
+      </w:r>
+      <w:proofErr w:type="spellEnd"/>
+      <w:r>
+        <w:t>(String)</w:t>
+      </w:r>
+      <w:r>
+        <w:t xml:space="preserve">, the current </w:t>
+      </w:r>
+      <w:r>
+        <w:t>schedule Name</w:t>
+      </w:r>
+    </w:p>
+    <w:p>
+      <w:r>
+        <w:t>-&gt;</w:t>
+      </w:r>
+      <w:r>
+        <w:t xml:space="preserve"> </w:t>
+      </w:r>
+      <w:proofErr w:type="spellStart"/>
+      <w:r>
+        <w:t>new</w:t>
+      </w:r>
+      <w:r>
+        <w:t>scheduleName</w:t>
+      </w:r>
+      <w:proofErr w:type="spellEnd"/>
+      <w:r>
+        <w:t>(String)</w:t>
+      </w:r>
+      <w:r>
+        <w:t xml:space="preserve">, the new </w:t>
+      </w:r>
+      <w:r>
+        <w:t>schedule name to replace the current one</w:t>
+      </w:r>
+    </w:p>
+    <w:p>
+      <w:r>
+        <w:t>Output: Sched</w:t>
+      </w:r>
+      <w:r>
+        <w:t>ule.</w:t>
+      </w:r>
+      <w:r>
+        <w:t xml:space="preserve"> </w:t>
+      </w:r>
+      <w:proofErr w:type="spellStart"/>
+      <w:r>
+        <w:t>scheduleName</w:t>
+      </w:r>
+      <w:proofErr w:type="spellEnd"/>
+      <w:r>
+        <w:t>-&gt;</w:t>
+      </w:r>
+      <w:proofErr w:type="spellStart"/>
+      <w:r>
+        <w:t>new</w:t>
+      </w:r>
+      <w:r>
+        <w:t>S</w:t>
+      </w:r>
+      <w:r>
+        <w:t>cheduleName</w:t>
+      </w:r>
+      <w:proofErr w:type="spellEnd"/>
+    </w:p>
+    <w:p/>
+    <w:p>
+      <w:proofErr w:type="spellStart"/>
+      <w:r>
+        <w:t>deleteSchedule</w:t>
+      </w:r>
+      <w:proofErr w:type="spellEnd"/>
+      <w:r>
+        <w:t>(id)</w:t>
+      </w:r>
+    </w:p>
+    <w:p>
+      <w:r>
+        <w:t>Input: id(number), the id of the schedule to be deleted</w:t>
+      </w:r>
+    </w:p>
+    <w:p>
+      <w:r>
+        <w:t>Output: schedule is deleted from the database</w:t>
+      </w:r>
+    </w:p>
+    <w:p/>
+    <w:p>
+      <w:pPr>
+        <w:pStyle w:val="Heading1"/>
+      </w:pPr>
+      <w:r>
+        <w:t>Resume</w:t>
+      </w:r>
+    </w:p>
+    <w:p/>
+    <w:p>
+      <w:r>
+        <w:t xml:space="preserve">Inputs: </w:t>
+      </w:r>
+      <w:r>
+        <w:tab/>
+        <w:t>user.id, number</w:t>
+      </w:r>
+    </w:p>
+    <w:p>
+      <w:r>
+        <w:tab/>
+      </w:r>
+      <w:r>
+        <w:tab/>
+        <w:t>File, file</w:t>
+      </w:r>
+    </w:p>
+    <w:p>
+      <w:r>
+        <w:tab/>
+      </w:r>
+      <w:r>
+        <w:tab/>
+        <w:t>Name, String</w:t>
+      </w:r>
+    </w:p>
+    <w:p>
+      <w:r>
+        <w:t>Detail Processes</w:t>
+      </w:r>
+    </w:p>
+    <w:p>
+      <w:proofErr w:type="spellStart"/>
+      <w:r>
+        <w:t>addResume</w:t>
+      </w:r>
+      <w:proofErr w:type="spellEnd"/>
+      <w:r>
+        <w:t>(user.id, file, name)</w:t>
+      </w:r>
+    </w:p>
+    <w:p>
+      <w:r>
+        <w:t>Inputs: -&gt;user.id(number), id of the user uploading the resume</w:t>
+      </w:r>
+    </w:p>
+    <w:p>
+      <w:r>
+        <w:t>-&gt;file(file), the resume file</w:t>
+      </w:r>
+    </w:p>
+    <w:p>
+      <w:r>
+        <w:t>-&gt;name(String), the name of the resume</w:t>
+      </w:r>
+    </w:p>
+    <w:p>
+      <w:r>
+        <w:lastRenderedPageBreak/>
+        <w:t>Output: new resume is created in the database</w:t>
+      </w:r>
+    </w:p>
+    <w:p/>
+    <w:p>
+      <w:proofErr w:type="spellStart"/>
+      <w:r>
+        <w:t>deleteResume</w:t>
+      </w:r>
+      <w:proofErr w:type="spellEnd"/>
+      <w:r>
+        <w:t>(id)</w:t>
+      </w:r>
+    </w:p>
+    <w:p>
+      <w:r>
+        <w:t>Inputs: id(number), the id of the resume</w:t>
+      </w:r>
+    </w:p>
+    <w:p>
+      <w:r>
+        <w:t>Output: the resume is deleted from the database</w:t>
+      </w:r>
+    </w:p>
+    <w:p/>
+    <w:p>
+      <w:pPr>
+        <w:pStyle w:val="Heading1"/>
+      </w:pPr>
+      <w:r>
+        <w:t>Lost and Found</w:t>
+      </w:r>
+    </w:p>
+    <w:p/>
+    <w:p>
+      <w:r>
+        <w:t xml:space="preserve">Inputs: </w:t>
+      </w:r>
+      <w:r>
+        <w:tab/>
+        <w:t>user.id, number</w:t>
+      </w:r>
+    </w:p>
+    <w:p>
+      <w:r>
+        <w:tab/>
+      </w:r>
+      <w:r>
+        <w:tab/>
+        <w:t>Location, String</w:t>
+      </w:r>
+    </w:p>
+    <w:p>
+      <w:r>
+        <w:tab/>
+      </w:r>
+      <w:r>
+        <w:tab/>
+        <w:t>Description, String</w:t>
+      </w:r>
+      <w:r>
+        <w:br/>
+      </w:r>
+    </w:p>
+    <w:p>
+      <w:r>
+        <w:t xml:space="preserve">Detail Processes: </w:t>
+      </w:r>
+    </w:p>
+    <w:p>
+      <w:proofErr w:type="spellStart"/>
+      <w:r>
+        <w:t>addObject</w:t>
+      </w:r>
+      <w:proofErr w:type="spellEnd"/>
+      <w:r>
+        <w:t>(user.id, location, description)</w:t>
+      </w:r>
+    </w:p>
+    <w:p>
+      <w:r>
+        <w:t>Inputs: -&gt;user.id(number), the id of the user adding to the list of lost and found objects</w:t>
+      </w:r>
+    </w:p>
+    <w:p>
+      <w:r>
+        <w:t>-&gt;location(String), the location of the object</w:t>
+      </w:r>
+      <w:r>
+        <w:br/>
+        <w:t>-&gt;description(String), the description of the object</w:t>
+      </w:r>
+    </w:p>
+    <w:p>
+      <w:r>
+        <w:t>Output: new lost and found object added to the database</w:t>
+      </w:r>
+    </w:p>
+    <w:p>
       <w:bookmarkStart w:id="0" w:name="_GoBack"/>
       <w:bookmarkEnd w:id="0"/>
     </w:p>
@@ -1240,6 +1882,7 @@
     <w:lsdException w:name="HTML Sample" w:semiHidden="1" w:unhideWhenUsed="1"/>
     <w:lsdException w:name="HTML Typewriter" w:semiHidden="1" w:unhideWhenUsed="1"/>
     <w:lsdException w:name="HTML Variable" w:semiHidden="1" w:unhideWhenUsed="1"/>
+    <w:lsdException w:name="Normal Table" w:semiHidden="1" w:unhideWhenUsed="1"/>
     <w:lsdException w:name="annotation subject" w:semiHidden="1" w:unhideWhenUsed="1"/>
     <w:lsdException w:name="No List" w:semiHidden="1" w:unhideWhenUsed="1"/>
     <w:lsdException w:name="Outline List 1" w:semiHidden="1" w:unhideWhenUsed="1"/>
@@ -1286,8 +1929,10 @@
     <w:lsdException w:name="Table Subtle 2" w:semiHidden="1" w:unhideWhenUsed="1"/>
     <w:lsdException w:name="Table Web 1" w:semiHidden="1" w:unhideWhenUsed="1"/>
     <w:lsdException w:name="Table Web 2" w:semiHidden="1" w:unhideWhenUsed="1"/>
+    <w:lsdException w:name="Table Web 3" w:semiHidden="1" w:unhideWhenUsed="1"/>
     <w:lsdException w:name="Balloon Text" w:semiHidden="1" w:unhideWhenUsed="1"/>
     <w:lsdException w:name="Table Grid" w:uiPriority="39"/>
+    <w:lsdException w:name="Table Theme" w:semiHidden="1" w:unhideWhenUsed="1"/>
     <w:lsdException w:name="Placeholder Text" w:semiHidden="1"/>
     <w:lsdException w:name="No Spacing" w:uiPriority="1" w:qFormat="1"/>
     <w:lsdException w:name="Light Shading" w:uiPriority="60"/>
@@ -1625,6 +2270,19 @@
       <w:contextualSpacing/>
     </w:pPr>
   </w:style>
+  <w:style w:type="paragraph" w:styleId="NoSpacing">
+    <w:name w:val="No Spacing"/>
+    <w:uiPriority w:val="1"/>
+    <w:qFormat/>
+    <w:rsid w:val="0095462A"/>
+    <w:pPr>
+      <w:spacing w:after="0" w:line="240" w:lineRule="auto"/>
+    </w:pPr>
+    <w:rPr>
+      <w:sz w:val="28"/>
+      <w:szCs w:val="28"/>
+    </w:rPr>
+  </w:style>
 </w:styles>
 </file>
 

</xml_diff>